<commit_message>
Fix typo - README.docx
</commit_message>
<xml_diff>
--- a/Phase3/docs/[KKK팀] README.docx
+++ b/Phase3/docs/[KKK팀] README.docx
@@ -1280,7 +1280,7 @@
       <w:pPr>
         <w:jc w:val="center"/>
         <w:rPr>
-          <w:rFonts w:ascii="Noto Sans KR" w:eastAsia="Noto Sans KR" w:hAnsi="Noto Sans KR" w:hint="eastAsia"/>
+          <w:rFonts w:ascii="Noto Sans KR" w:eastAsia="Noto Sans KR" w:hAnsi="Noto Sans KR"/>
         </w:rPr>
       </w:pPr>
       <w:r>
@@ -2122,7 +2122,7 @@
       <w:pPr>
         <w:jc w:val="left"/>
         <w:rPr>
-          <w:rFonts w:ascii="Noto Sans KR" w:eastAsia="Noto Sans KR" w:hAnsi="Noto Sans KR" w:hint="eastAsia"/>
+          <w:rFonts w:ascii="Noto Sans KR" w:eastAsia="Noto Sans KR" w:hAnsi="Noto Sans KR"/>
         </w:rPr>
       </w:pPr>
     </w:p>
@@ -2180,7 +2180,7 @@
       <w:pPr>
         <w:jc w:val="left"/>
         <w:rPr>
-          <w:rFonts w:ascii="Noto Sans KR" w:eastAsia="Noto Sans KR" w:hAnsi="Noto Sans KR" w:hint="eastAsia"/>
+          <w:rFonts w:ascii="Noto Sans KR" w:eastAsia="Noto Sans KR" w:hAnsi="Noto Sans KR"/>
         </w:rPr>
       </w:pPr>
       <w:r>
@@ -3112,7 +3112,7 @@
       <w:pPr>
         <w:jc w:val="left"/>
         <w:rPr>
-          <w:rFonts w:ascii="Noto Sans KR" w:eastAsia="Noto Sans KR" w:hAnsi="Noto Sans KR" w:hint="eastAsia"/>
+          <w:rFonts w:ascii="Noto Sans KR" w:eastAsia="Noto Sans KR" w:hAnsi="Noto Sans KR"/>
         </w:rPr>
       </w:pPr>
     </w:p>
@@ -3135,7 +3135,7 @@
       <w:pPr>
         <w:jc w:val="left"/>
         <w:rPr>
-          <w:rFonts w:ascii="Noto Sans KR" w:eastAsia="Noto Sans KR" w:hAnsi="Noto Sans KR" w:hint="eastAsia"/>
+          <w:rFonts w:ascii="Noto Sans KR" w:eastAsia="Noto Sans KR" w:hAnsi="Noto Sans KR"/>
         </w:rPr>
       </w:pPr>
       <w:r>
@@ -3163,7 +3163,7 @@
       <w:pPr>
         <w:jc w:val="left"/>
         <w:rPr>
-          <w:rFonts w:ascii="Noto Sans KR" w:eastAsia="Noto Sans KR" w:hAnsi="Noto Sans KR" w:hint="eastAsia"/>
+          <w:rFonts w:ascii="Noto Sans KR" w:eastAsia="Noto Sans KR" w:hAnsi="Noto Sans KR"/>
         </w:rPr>
       </w:pPr>
     </w:p>
@@ -4209,7 +4209,7 @@
     <w:p>
       <w:pPr>
         <w:rPr>
-          <w:rFonts w:ascii="Noto Sans KR" w:eastAsia="Noto Sans KR" w:hAnsi="Noto Sans KR" w:hint="eastAsia"/>
+          <w:rFonts w:ascii="Noto Sans KR" w:eastAsia="Noto Sans KR" w:hAnsi="Noto Sans KR"/>
         </w:rPr>
       </w:pPr>
       <w:r>
@@ -4614,25 +4614,6 @@
           <w:rFonts w:ascii="Noto Sans KR" w:eastAsia="Noto Sans KR" w:hAnsi="Noto Sans KR"/>
         </w:rPr>
       </w:pPr>
-      <w:r>
-        <w:rPr>
-          <w:rFonts w:ascii="Noto Sans KR" w:eastAsia="Noto Sans KR" w:hAnsi="Noto Sans KR" w:hint="eastAsia"/>
-        </w:rPr>
-        <w:t>-</w:t>
-      </w:r>
-      <w:r>
-        <w:rPr>
-          <w:rFonts w:ascii="Noto Sans KR" w:eastAsia="Noto Sans KR" w:hAnsi="Noto Sans KR"/>
-        </w:rPr>
-        <w:t xml:space="preserve"> </w:t>
-      </w:r>
-    </w:p>
-    <w:p>
-      <w:pPr>
-        <w:rPr>
-          <w:rFonts w:ascii="Noto Sans KR" w:eastAsia="Noto Sans KR" w:hAnsi="Noto Sans KR"/>
-        </w:rPr>
-      </w:pPr>
     </w:p>
     <w:p>
       <w:pPr>
@@ -4975,14 +4956,13 @@
     <w:p>
       <w:pPr>
         <w:rPr>
-          <w:rFonts w:ascii="Noto Sans KR" w:eastAsia="Noto Sans KR" w:hAnsi="Noto Sans KR" w:hint="eastAsia"/>
-        </w:rPr>
-      </w:pPr>
-      <w:r>
-        <w:rPr>
-          <w:rFonts w:ascii="Noto Sans KR" w:eastAsia="Noto Sans KR" w:hAnsi="Noto Sans KR" w:hint="eastAsia"/>
-        </w:rPr>
-        <w:lastRenderedPageBreak/>
+          <w:rFonts w:ascii="Noto Sans KR" w:eastAsia="Noto Sans KR" w:hAnsi="Noto Sans KR"/>
+        </w:rPr>
+      </w:pPr>
+      <w:r>
+        <w:rPr>
+          <w:rFonts w:ascii="Noto Sans KR" w:eastAsia="Noto Sans KR" w:hAnsi="Noto Sans KR" w:hint="eastAsia"/>
+        </w:rPr>
         <w:t>-</w:t>
       </w:r>
       <w:r>
@@ -5001,7 +4981,7 @@
     <w:p>
       <w:pPr>
         <w:rPr>
-          <w:rFonts w:ascii="Noto Sans KR" w:eastAsia="Noto Sans KR" w:hAnsi="Noto Sans KR" w:hint="eastAsia"/>
+          <w:rFonts w:ascii="Noto Sans KR" w:eastAsia="Noto Sans KR" w:hAnsi="Noto Sans KR"/>
         </w:rPr>
       </w:pPr>
     </w:p>
@@ -5424,7 +5404,7 @@
     <w:p>
       <w:pPr>
         <w:rPr>
-          <w:rFonts w:ascii="Noto Sans KR" w:eastAsia="Noto Sans KR" w:hAnsi="Noto Sans KR" w:hint="eastAsia"/>
+          <w:rFonts w:ascii="Noto Sans KR" w:eastAsia="Noto Sans KR" w:hAnsi="Noto Sans KR"/>
         </w:rPr>
       </w:pPr>
       <w:r>
@@ -5546,37 +5526,25 @@
         <w:rPr>
           <w:rFonts w:ascii="Noto Sans KR" w:eastAsia="Noto Sans KR" w:hAnsi="Noto Sans KR" w:hint="eastAsia"/>
         </w:rPr>
-        <w:t xml:space="preserve">게시물 내용 </w:t>
-      </w:r>
-      <w:r>
-        <w:rPr>
-          <w:rFonts w:ascii="Noto Sans KR" w:eastAsia="Noto Sans KR" w:hAnsi="Noto Sans KR"/>
-        </w:rPr>
-        <w:t xml:space="preserve">/ </w:t>
-      </w:r>
-      <w:r>
-        <w:rPr>
-          <w:rFonts w:ascii="Noto Sans KR" w:eastAsia="Noto Sans KR" w:hAnsi="Noto Sans KR" w:hint="eastAsia"/>
-        </w:rPr>
-        <w:t xml:space="preserve">게시물에 대한 </w:t>
-      </w:r>
-      <w:r>
-        <w:rPr>
-          <w:rFonts w:ascii="Noto Sans KR" w:eastAsia="Noto Sans KR" w:hAnsi="Noto Sans KR"/>
-        </w:rPr>
-        <w:t xml:space="preserve">COMMENT </w:t>
-      </w:r>
-      <w:r>
-        <w:rPr>
-          <w:rFonts w:ascii="Noto Sans KR" w:eastAsia="Noto Sans KR" w:hAnsi="Noto Sans KR" w:hint="eastAsia"/>
-        </w:rPr>
-        <w:t>등</w:t>
-      </w:r>
-      <w:r>
-        <w:rPr>
-          <w:rFonts w:ascii="Noto Sans KR" w:eastAsia="Noto Sans KR" w:hAnsi="Noto Sans KR" w:hint="eastAsia"/>
-        </w:rPr>
-        <w:t xml:space="preserve">을 </w:t>
+        <w:t>게시물 내용</w:t>
+      </w:r>
+      <w:r>
+        <w:rPr>
+          <w:rFonts w:ascii="Noto Sans KR" w:eastAsia="Noto Sans KR" w:hAnsi="Noto Sans KR"/>
+        </w:rPr>
+        <w:t xml:space="preserve"> </w:t>
+      </w:r>
+      <w:r>
+        <w:rPr>
+          <w:rFonts w:ascii="Noto Sans KR" w:eastAsia="Noto Sans KR" w:hAnsi="Noto Sans KR" w:hint="eastAsia"/>
+        </w:rPr>
+        <w:t>리스트를</w:t>
+      </w:r>
+      <w:r>
+        <w:rPr>
+          <w:rFonts w:ascii="Noto Sans KR" w:eastAsia="Noto Sans KR" w:hAnsi="Noto Sans KR" w:hint="eastAsia"/>
+        </w:rPr>
+        <w:t xml:space="preserve"> </w:t>
       </w:r>
       <w:r>
         <w:rPr>
@@ -5588,7 +5556,7 @@
     <w:p>
       <w:pPr>
         <w:rPr>
-          <w:rFonts w:ascii="Noto Sans KR" w:eastAsia="Noto Sans KR" w:hAnsi="Noto Sans KR" w:hint="eastAsia"/>
+          <w:rFonts w:ascii="Noto Sans KR" w:eastAsia="Noto Sans KR" w:hAnsi="Noto Sans KR"/>
         </w:rPr>
       </w:pPr>
     </w:p>
@@ -5903,7 +5871,7 @@
     <w:p>
       <w:pPr>
         <w:rPr>
-          <w:rFonts w:ascii="Noto Sans KR" w:eastAsia="Noto Sans KR" w:hAnsi="Noto Sans KR" w:hint="eastAsia"/>
+          <w:rFonts w:ascii="Noto Sans KR" w:eastAsia="Noto Sans KR" w:hAnsi="Noto Sans KR"/>
         </w:rPr>
       </w:pPr>
       <w:r>
@@ -6235,7 +6203,7 @@
     <w:p>
       <w:pPr>
         <w:rPr>
-          <w:rFonts w:ascii="Noto Sans KR" w:eastAsia="Noto Sans KR" w:hAnsi="Noto Sans KR" w:hint="eastAsia"/>
+          <w:rFonts w:ascii="Noto Sans KR" w:eastAsia="Noto Sans KR" w:hAnsi="Noto Sans KR"/>
         </w:rPr>
       </w:pPr>
       <w:r>
@@ -6260,7 +6228,7 @@
     <w:p>
       <w:pPr>
         <w:rPr>
-          <w:rFonts w:ascii="Noto Sans KR" w:eastAsia="Noto Sans KR" w:hAnsi="Noto Sans KR" w:hint="eastAsia"/>
+          <w:rFonts w:ascii="Noto Sans KR" w:eastAsia="Noto Sans KR" w:hAnsi="Noto Sans KR"/>
         </w:rPr>
       </w:pPr>
     </w:p>
@@ -6713,7 +6681,7 @@
     <w:p>
       <w:pPr>
         <w:rPr>
-          <w:rFonts w:ascii="Noto Sans KR" w:eastAsia="Noto Sans KR" w:hAnsi="Noto Sans KR" w:hint="eastAsia"/>
+          <w:rFonts w:ascii="Noto Sans KR" w:eastAsia="Noto Sans KR" w:hAnsi="Noto Sans KR"/>
         </w:rPr>
       </w:pPr>
       <w:r>
@@ -6776,7 +6744,7 @@
     <w:p>
       <w:pPr>
         <w:rPr>
-          <w:rFonts w:ascii="Noto Sans KR" w:eastAsia="Noto Sans KR" w:hAnsi="Noto Sans KR" w:hint="eastAsia"/>
+          <w:rFonts w:ascii="Noto Sans KR" w:eastAsia="Noto Sans KR" w:hAnsi="Noto Sans KR"/>
         </w:rPr>
       </w:pPr>
       <w:r>
@@ -6887,7 +6855,6 @@
         <w:rPr>
           <w:rFonts w:ascii="Noto Sans KR" w:eastAsia="Noto Sans KR" w:hAnsi="Noto Sans KR" w:hint="eastAsia"/>
         </w:rPr>
-        <w:lastRenderedPageBreak/>
         <w:t>9</w:t>
       </w:r>
       <w:r>
@@ -7069,6 +7036,7 @@
               <w:rPr>
                 <w:rFonts w:ascii="Noto Sans KR" w:eastAsia="Noto Sans KR" w:hAnsi="Noto Sans KR" w:hint="eastAsia"/>
               </w:rPr>
+              <w:lastRenderedPageBreak/>
               <w:t>파라미터</w:t>
             </w:r>
           </w:p>
@@ -7252,7 +7220,7 @@
     <w:p>
       <w:pPr>
         <w:rPr>
-          <w:rFonts w:ascii="Noto Sans KR" w:eastAsia="Noto Sans KR" w:hAnsi="Noto Sans KR" w:hint="eastAsia"/>
+          <w:rFonts w:ascii="Noto Sans KR" w:eastAsia="Noto Sans KR" w:hAnsi="Noto Sans KR"/>
         </w:rPr>
       </w:pPr>
       <w:r>
@@ -7327,7 +7295,7 @@
     <w:p>
       <w:pPr>
         <w:rPr>
-          <w:rFonts w:ascii="Noto Sans KR" w:eastAsia="Noto Sans KR" w:hAnsi="Noto Sans KR" w:hint="eastAsia"/>
+          <w:rFonts w:ascii="Noto Sans KR" w:eastAsia="Noto Sans KR" w:hAnsi="Noto Sans KR"/>
         </w:rPr>
       </w:pPr>
       <w:r>
@@ -7865,7 +7833,7 @@
     <w:p>
       <w:pPr>
         <w:rPr>
-          <w:rFonts w:ascii="Noto Sans KR" w:eastAsia="Noto Sans KR" w:hAnsi="Noto Sans KR" w:hint="eastAsia"/>
+          <w:rFonts w:ascii="Noto Sans KR" w:eastAsia="Noto Sans KR" w:hAnsi="Noto Sans KR"/>
         </w:rPr>
       </w:pPr>
       <w:r>
@@ -7922,7 +7890,7 @@
     <w:p>
       <w:pPr>
         <w:rPr>
-          <w:rFonts w:ascii="Noto Sans KR" w:eastAsia="Noto Sans KR" w:hAnsi="Noto Sans KR" w:hint="eastAsia"/>
+          <w:rFonts w:ascii="Noto Sans KR" w:eastAsia="Noto Sans KR" w:hAnsi="Noto Sans KR"/>
         </w:rPr>
       </w:pPr>
       <w:r>
@@ -8026,7 +7994,7 @@
     <w:p>
       <w:pPr>
         <w:rPr>
-          <w:rFonts w:ascii="Noto Sans KR" w:eastAsia="Noto Sans KR" w:hAnsi="Noto Sans KR" w:hint="eastAsia"/>
+          <w:rFonts w:ascii="Noto Sans KR" w:eastAsia="Noto Sans KR" w:hAnsi="Noto Sans KR"/>
         </w:rPr>
       </w:pPr>
     </w:p>
@@ -8784,6 +8752,13 @@
       <w:pPr>
         <w:rPr>
           <w:rFonts w:ascii="Noto Sans KR" w:eastAsia="Noto Sans KR" w:hAnsi="Noto Sans KR"/>
+        </w:rPr>
+      </w:pPr>
+    </w:p>
+    <w:p>
+      <w:pPr>
+        <w:rPr>
+          <w:rFonts w:ascii="Noto Sans KR" w:eastAsia="Noto Sans KR" w:hAnsi="Noto Sans KR" w:hint="eastAsia"/>
         </w:rPr>
       </w:pPr>
     </w:p>
@@ -10480,6 +10455,9 @@
         </w:tc>
       </w:tr>
       <w:tr>
+        <w:trPr>
+          <w:trHeight w:val="1506"/>
+        </w:trPr>
         <w:tc>
           <w:tcPr>
             <w:tcW w:w="704" w:type="dxa"/>
@@ -13011,7 +12989,7 @@
             <w:pPr>
               <w:jc w:val="center"/>
               <w:rPr>
-                <w:rFonts w:ascii="Noto Sans KR" w:eastAsia="Noto Sans KR" w:hAnsi="Noto Sans KR" w:hint="eastAsia"/>
+                <w:rFonts w:ascii="Noto Sans KR" w:eastAsia="Noto Sans KR" w:hAnsi="Noto Sans KR"/>
                 <w:sz w:val="16"/>
                 <w:szCs w:val="16"/>
               </w:rPr>
@@ -13480,7 +13458,7 @@
     <w:p>
       <w:pPr>
         <w:rPr>
-          <w:rFonts w:ascii="Noto Sans KR" w:eastAsia="Noto Sans KR" w:hAnsi="Noto Sans KR" w:hint="eastAsia"/>
+          <w:rFonts w:ascii="Noto Sans KR" w:eastAsia="Noto Sans KR" w:hAnsi="Noto Sans KR"/>
         </w:rPr>
       </w:pPr>
     </w:p>
@@ -13693,21 +13671,33 @@
             </w:pPr>
             <w:r>
               <w:rPr>
+                <w:rFonts w:ascii="Noto Sans KR" w:eastAsia="Noto Sans KR" w:hAnsi="Noto Sans KR" w:cs="Sanskrit Text" w:hint="eastAsia"/>
+              </w:rPr>
+              <w:t>O</w:t>
+            </w:r>
+            <w:r>
+              <w:rPr>
                 <w:rFonts w:ascii="Noto Sans KR" w:eastAsia="Noto Sans KR" w:hAnsi="Noto Sans KR" w:cs="Sanskrit Text"/>
               </w:rPr>
-              <w:t>J</w:t>
+              <w:t>penJDK</w:t>
             </w:r>
             <w:r>
               <w:rPr>
                 <w:rFonts w:ascii="Noto Sans KR" w:eastAsia="Noto Sans KR" w:hAnsi="Noto Sans KR" w:cs="Sanskrit Text"/>
               </w:rPr>
-              <w:t xml:space="preserve">ava SE </w:t>
+              <w:t xml:space="preserve"> </w:t>
             </w:r>
             <w:r>
               <w:rPr>
                 <w:rFonts w:ascii="Noto Sans KR" w:eastAsia="Noto Sans KR" w:hAnsi="Noto Sans KR" w:cs="Sanskrit Text"/>
               </w:rPr>
               <w:t>17</w:t>
+            </w:r>
+            <w:r>
+              <w:rPr>
+                <w:rFonts w:ascii="Noto Sans KR" w:eastAsia="Noto Sans KR" w:hAnsi="Noto Sans KR" w:cs="Sanskrit Text"/>
+              </w:rPr>
+              <w:t>.0.5</w:t>
             </w:r>
           </w:p>
         </w:tc>

</xml_diff>